<commit_message>
ignore notes. update project requirements
</commit_message>
<xml_diff>
--- a/background/Project 3 Requirements.docx
+++ b/background/Project 3 Requirements.docx
@@ -31,6 +31,101 @@
     </w:p>
     <w:p>
       <w:r>
+        <w:rPr>
+          <w:highlight w:val="green"/>
+        </w:rPr>
+        <w:t>* MUST submit a one-page proposal before starting</w:t>
+      </w:r>
+    </w:p>
+    <w:p/>
+    <w:p>
+      <w:r>
+        <w:t>### Core App</w:t>
+      </w:r>
+    </w:p>
+    <w:p>
+      <w:pPr>
+        <w:rPr>
+          <w:highlight w:val="green"/>
+        </w:rPr>
+      </w:pPr>
+      <w:r>
+        <w:rPr>
+          <w:highlight w:val="green"/>
+        </w:rPr>
+        <w:t>* MUST use HTML</w:t>
+      </w:r>
+    </w:p>
+    <w:p>
+      <w:pPr>
+        <w:rPr>
+          <w:highlight w:val="green"/>
+        </w:rPr>
+      </w:pPr>
+      <w:r>
+        <w:rPr>
+          <w:highlight w:val="green"/>
+        </w:rPr>
+        <w:t xml:space="preserve">* MUST use Flask or </w:t>
+      </w:r>
+      <w:proofErr w:type="spellStart"/>
+      <w:r>
+        <w:rPr>
+          <w:highlight w:val="green"/>
+        </w:rPr>
+        <w:t>FastAPI</w:t>
+      </w:r>
+      <w:proofErr w:type="spellEnd"/>
+    </w:p>
+    <w:p>
+      <w:r>
+        <w:rPr>
+          <w:highlight w:val="green"/>
+        </w:rPr>
+        <w:t xml:space="preserve">* MUST use a </w:t>
+      </w:r>
+      <w:proofErr w:type="spellStart"/>
+      <w:r>
+        <w:rPr>
+          <w:highlight w:val="green"/>
+        </w:rPr>
+        <w:t>scikit</w:t>
+      </w:r>
+      <w:proofErr w:type="spellEnd"/>
+      <w:r>
+        <w:rPr>
+          <w:highlight w:val="green"/>
+        </w:rPr>
+        <w:t>-learn model</w:t>
+      </w:r>
+    </w:p>
+    <w:p>
+      <w:r>
+        <w:t>* May use a database - not required</w:t>
+      </w:r>
+    </w:p>
+    <w:p>
+      <w:r>
+        <w:t xml:space="preserve">* May use R to select models, but final models </w:t>
+      </w:r>
+      <w:r>
+        <w:rPr>
+          <w:highlight w:val="yellow"/>
+        </w:rPr>
+        <w:t>MUST</w:t>
+      </w:r>
+      <w:r>
+        <w:t xml:space="preserve"> be in Python</w:t>
+      </w:r>
+    </w:p>
+    <w:p/>
+    <w:p>
+      <w:r>
+        <w:t>### Routes</w:t>
+      </w:r>
+    </w:p>
+    <w:p>
+      <w:r>
         <w:t xml:space="preserve">* </w:t>
       </w:r>
       <w:r>
@@ -40,13 +135,55 @@
         <w:t>MUST</w:t>
       </w:r>
       <w:r>
-        <w:t xml:space="preserve"> submit a one-page proposal before starting</w:t>
+        <w:t xml:space="preserve"> have a home route that uses a Jinja template</w:t>
+      </w:r>
+    </w:p>
+    <w:p>
+      <w:r>
+        <w:t xml:space="preserve">* </w:t>
+      </w:r>
+      <w:r>
+        <w:rPr>
+          <w:highlight w:val="yellow"/>
+        </w:rPr>
+        <w:t>MUST</w:t>
+      </w:r>
+      <w:r>
+        <w:t xml:space="preserve"> have a route that takes in user data and returns a prediction</w:t>
+      </w:r>
+    </w:p>
+    <w:p>
+      <w:r>
+        <w:t>* May have routes that collect data from the user and send it to a database</w:t>
+      </w:r>
+    </w:p>
+    <w:p>
+      <w:r>
+        <w:t xml:space="preserve">* May have a route that uses </w:t>
+      </w:r>
+      <w:proofErr w:type="spellStart"/>
+      <w:r>
+        <w:t>Plotly</w:t>
+      </w:r>
+      <w:proofErr w:type="spellEnd"/>
+      <w:r>
+        <w:t xml:space="preserve"> or D3 for visualization in a Jinja template</w:t>
+      </w:r>
+    </w:p>
+    <w:p>
+      <w:r>
+        <w:t>* May have a route that accesses, filters, and serves data from the database as a JSON</w:t>
+      </w:r>
+    </w:p>
+    <w:p>
+      <w:r>
+        <w:t>* May have a route that dynamically filters and displays data to the UI</w:t>
       </w:r>
     </w:p>
     <w:p/>
     <w:p>
       <w:r>
-        <w:t>### Core App</w:t>
+        <w:t>### Testing</w:t>
       </w:r>
     </w:p>
     <w:p>
@@ -60,152 +197,7 @@
         <w:t>MUST</w:t>
       </w:r>
       <w:r>
-        <w:t xml:space="preserve"> use HTML</w:t>
-      </w:r>
-    </w:p>
-    <w:p>
-      <w:r>
-        <w:t xml:space="preserve">* </w:t>
-      </w:r>
-      <w:r>
-        <w:rPr>
-          <w:highlight w:val="yellow"/>
-        </w:rPr>
-        <w:t>MUST</w:t>
-      </w:r>
-      <w:r>
-        <w:t xml:space="preserve"> use Flask or </w:t>
-      </w:r>
-      <w:proofErr w:type="spellStart"/>
-      <w:r>
-        <w:t>FastAPI</w:t>
-      </w:r>
-      <w:proofErr w:type="spellEnd"/>
-    </w:p>
-    <w:p>
-      <w:r>
-        <w:t xml:space="preserve">* </w:t>
-      </w:r>
-      <w:r>
-        <w:rPr>
-          <w:highlight w:val="yellow"/>
-        </w:rPr>
-        <w:t>MUST</w:t>
-      </w:r>
-      <w:r>
-        <w:t xml:space="preserve"> use a </w:t>
-      </w:r>
-      <w:proofErr w:type="spellStart"/>
-      <w:r>
-        <w:t>scikit</w:t>
-      </w:r>
-      <w:proofErr w:type="spellEnd"/>
-      <w:r>
-        <w:t>-learn model</w:t>
-      </w:r>
-    </w:p>
-    <w:p>
-      <w:r>
-        <w:t>* May use a database - not required</w:t>
-      </w:r>
-    </w:p>
-    <w:p>
-      <w:r>
-        <w:t xml:space="preserve">* May use R to select models, but final models </w:t>
-      </w:r>
-      <w:r>
-        <w:rPr>
-          <w:highlight w:val="yellow"/>
-        </w:rPr>
-        <w:t>MUST</w:t>
-      </w:r>
-      <w:r>
-        <w:t xml:space="preserve"> be in Python</w:t>
-      </w:r>
-    </w:p>
-    <w:p/>
-    <w:p>
-      <w:r>
-        <w:t>### Routes</w:t>
-      </w:r>
-    </w:p>
-    <w:p>
-      <w:r>
-        <w:t xml:space="preserve">* </w:t>
-      </w:r>
-      <w:r>
-        <w:rPr>
-          <w:highlight w:val="yellow"/>
-        </w:rPr>
-        <w:t>MUST</w:t>
-      </w:r>
-      <w:r>
-        <w:t xml:space="preserve"> have a home route that uses a Jinja template</w:t>
-      </w:r>
-    </w:p>
-    <w:p>
-      <w:r>
-        <w:t xml:space="preserve">* </w:t>
-      </w:r>
-      <w:r>
-        <w:rPr>
-          <w:highlight w:val="yellow"/>
-        </w:rPr>
-        <w:t>MUST</w:t>
-      </w:r>
-      <w:r>
-        <w:t xml:space="preserve"> have a route that takes in user data and returns a prediction</w:t>
-      </w:r>
-    </w:p>
-    <w:p>
-      <w:r>
-        <w:t>* May have routes that collect data from the user and send it to a database</w:t>
-      </w:r>
-    </w:p>
-    <w:p>
-      <w:r>
-        <w:t xml:space="preserve">* May have a route that uses </w:t>
-      </w:r>
-      <w:proofErr w:type="spellStart"/>
-      <w:r>
-        <w:t>Plotly</w:t>
-      </w:r>
-      <w:proofErr w:type="spellEnd"/>
-      <w:r>
-        <w:t xml:space="preserve"> or D3 for visualization in a Jinja template</w:t>
-      </w:r>
-    </w:p>
-    <w:p>
-      <w:r>
-        <w:t>* May have a route that accesses, filters, and serves data from the database as a JSON</w:t>
-      </w:r>
-    </w:p>
-    <w:p>
-      <w:r>
-        <w:t>* May have a route that dynamically filters and displays data to the UI</w:t>
-      </w:r>
-    </w:p>
-    <w:p/>
-    <w:p>
-      <w:r>
-        <w:t>### Testing</w:t>
-      </w:r>
-    </w:p>
-    <w:p>
-      <w:r>
-        <w:t xml:space="preserve">* </w:t>
-      </w:r>
-      <w:r>
-        <w:rPr>
-          <w:highlight w:val="yellow"/>
-        </w:rPr>
-        <w:t>MUST</w:t>
-      </w:r>
-      <w:r>
-        <w:t xml:space="preserve"> </w:t>
-      </w:r>
-      <w:r>
-        <w:t>u</w:t>
+        <w:t xml:space="preserve"> u</w:t>
       </w:r>
       <w:r>
         <w:t>se Postman with at least one request per route</w:t>
@@ -317,13 +309,14 @@
       <w:r>
         <w:t>d</w:t>
       </w:r>
+      <w:r>
+        <w:t>epending on number of groups and size of each group)</w:t>
+      </w:r>
+    </w:p>
+    <w:p>
       <w:bookmarkStart w:id="0" w:name="_GoBack"/>
       <w:bookmarkEnd w:id="0"/>
-      <w:r>
-        <w:t>epending on number of groups and size of each group)</w:t>
-      </w:r>
-    </w:p>
-    <w:p/>
+    </w:p>
     <w:p>
       <w:r>
         <w:t>### Individual</w:t>

</xml_diff>